<commit_message>
cleaned up else syntax_error() modularized the global variable list adding function finished F and F`
</commit_message>
<xml_diff>
--- a/grammar.docx
+++ b/grammar.docx
@@ -1693,6 +1693,19 @@
           <w:rFonts w:ascii="Consolas" w:hAnsi="Consolas" w:cstheme="minorHAnsi"/>
         </w:rPr>
         <w:t>ε</w:t>
+      </w:r>
+    </w:p>
+    <w:p>
+      <w:pPr>
+        <w:rPr>
+          <w:rFonts w:ascii="Consolas" w:hAnsi="Consolas" w:cstheme="minorHAnsi"/>
+        </w:rPr>
+      </w:pPr>
+      <w:r>
+        <w:rPr>
+          <w:rFonts w:ascii="Consolas" w:hAnsi="Consolas" w:cstheme="minorHAnsi"/>
+        </w:rPr>
+        <w:br w:type="page"/>
       </w:r>
     </w:p>
     <w:sectPr>

</xml_diff>

<commit_message>
finished the rest of the states
</commit_message>
<xml_diff>
--- a/grammar.docx
+++ b/grammar.docx
@@ -4,51 +4,847 @@
   <w:body>
     <w:p>
       <w:pPr>
-        <w:rPr>
-          <w:rFonts w:ascii="Consolas" w:hAnsi="Consolas" w:cstheme="minorHAnsi"/>
-          <w:b/>
-          <w:bCs/>
-        </w:rPr>
-      </w:pPr>
-      <w:r>
-        <w:rPr>
-          <w:rFonts w:ascii="Consolas" w:hAnsi="Consolas" w:cstheme="minorHAnsi"/>
-          <w:b/>
-          <w:bCs/>
-        </w:rPr>
-        <w:t>Final Grammar</w:t>
-      </w:r>
-    </w:p>
-    <w:p>
-      <w:pPr>
-        <w:rPr>
-          <w:rFonts w:ascii="Consolas" w:hAnsi="Consolas" w:cstheme="minorHAnsi"/>
-        </w:rPr>
-      </w:pPr>
-    </w:p>
-    <w:p>
-      <w:pPr>
-        <w:rPr>
-          <w:rFonts w:ascii="Consolas" w:hAnsi="Consolas" w:cstheme="minorHAnsi"/>
-        </w:rPr>
-      </w:pPr>
-      <w:r>
-        <w:rPr>
-          <w:rFonts w:ascii="Consolas" w:hAnsi="Consolas" w:cstheme="minorHAnsi"/>
-        </w:rPr>
-        <w:t>A</w:t>
-      </w:r>
-    </w:p>
-    <w:p>
-      <w:pPr>
-        <w:rPr>
-          <w:rFonts w:ascii="Consolas" w:hAnsi="Consolas" w:cstheme="minorHAnsi"/>
-        </w:rPr>
-      </w:pPr>
-      <w:r>
-        <w:rPr>
-          <w:rFonts w:ascii="Consolas" w:hAnsi="Consolas" w:cstheme="minorHAnsi"/>
-        </w:rPr>
+        <w:pStyle w:val="Heading1"/>
+      </w:pPr>
+      <w:r>
+        <w:t xml:space="preserve">Final Grammar: </w:t>
+      </w:r>
+      <w:r>
+        <w:t>Left Factoring and Eliminating Left Recursion</w:t>
+      </w:r>
+    </w:p>
+    <w:p/>
+    <w:p>
+      <w:pPr>
+        <w:rPr>
+          <w:rFonts w:ascii="Consolas" w:hAnsi="Consolas" w:cstheme="minorHAnsi"/>
+          <w:u w:val="single"/>
+        </w:rPr>
+      </w:pPr>
+      <w:r>
+        <w:rPr>
+          <w:rFonts w:ascii="Consolas" w:hAnsi="Consolas" w:cstheme="minorHAnsi"/>
+        </w:rPr>
+        <w:t xml:space="preserve">A </w:t>
+      </w:r>
+      <w:r>
+        <w:rPr>
+          <w:rFonts w:ascii="Consolas" w:hAnsi="Consolas" w:cstheme="minorHAnsi"/>
+        </w:rPr>
+        <w:sym w:font="Wingdings" w:char="F0E0"/>
+      </w:r>
+      <w:r>
+        <w:rPr>
+          <w:rFonts w:ascii="Consolas" w:hAnsi="Consolas" w:cstheme="minorHAnsi"/>
+        </w:rPr>
+        <w:t xml:space="preserve"> </w:t>
+      </w:r>
+      <w:r>
+        <w:rPr>
+          <w:rFonts w:ascii="Consolas" w:hAnsi="Consolas" w:cstheme="minorHAnsi"/>
+          <w:u w:val="single"/>
+        </w:rPr>
+        <w:t>let</w:t>
+      </w:r>
+      <w:r>
+        <w:rPr>
+          <w:rFonts w:ascii="Consolas" w:hAnsi="Consolas" w:cstheme="minorHAnsi"/>
+        </w:rPr>
+        <w:t xml:space="preserve"> B </w:t>
+      </w:r>
+      <w:r>
+        <w:rPr>
+          <w:rFonts w:ascii="Consolas" w:hAnsi="Consolas" w:cstheme="minorHAnsi"/>
+          <w:u w:val="single"/>
+        </w:rPr>
+        <w:t>in</w:t>
+      </w:r>
+      <w:r>
+        <w:rPr>
+          <w:rFonts w:ascii="Consolas" w:hAnsi="Consolas" w:cstheme="minorHAnsi"/>
+        </w:rPr>
+        <w:t xml:space="preserve"> I </w:t>
+      </w:r>
+      <w:r>
+        <w:rPr>
+          <w:rFonts w:ascii="Consolas" w:hAnsi="Consolas" w:cstheme="minorHAnsi"/>
+          <w:u w:val="single"/>
+        </w:rPr>
+        <w:t>end</w:t>
+      </w:r>
+    </w:p>
+    <w:p>
+      <w:pPr>
+        <w:rPr>
+          <w:rFonts w:ascii="Consolas" w:hAnsi="Consolas" w:cstheme="minorHAnsi"/>
+        </w:rPr>
+      </w:pPr>
+      <w:r>
+        <w:rPr>
+          <w:rFonts w:ascii="Consolas" w:hAnsi="Consolas" w:cstheme="minorHAnsi"/>
+        </w:rPr>
+        <w:t xml:space="preserve">B </w:t>
+      </w:r>
+      <w:r>
+        <w:rPr>
+          <w:rFonts w:ascii="Consolas" w:hAnsi="Consolas" w:cstheme="minorHAnsi"/>
+        </w:rPr>
+        <w:sym w:font="Wingdings" w:char="F0E0"/>
+      </w:r>
+      <w:r>
+        <w:rPr>
+          <w:rFonts w:ascii="Consolas" w:hAnsi="Consolas" w:cstheme="minorHAnsi"/>
+        </w:rPr>
+        <w:t xml:space="preserve"> C B | ε</w:t>
+      </w:r>
+    </w:p>
+    <w:p>
+      <w:pPr>
+        <w:rPr>
+          <w:rFonts w:ascii="Consolas" w:hAnsi="Consolas" w:cstheme="minorHAnsi"/>
+        </w:rPr>
+      </w:pPr>
+      <w:r>
+        <w:rPr>
+          <w:rFonts w:ascii="Consolas" w:hAnsi="Consolas" w:cstheme="minorHAnsi"/>
+        </w:rPr>
+        <w:t xml:space="preserve">C </w:t>
+      </w:r>
+      <w:r>
+        <w:rPr>
+          <w:rFonts w:ascii="Consolas" w:hAnsi="Consolas" w:cstheme="minorHAnsi"/>
+        </w:rPr>
+        <w:sym w:font="Wingdings" w:char="F0E0"/>
+      </w:r>
+      <w:r>
+        <w:rPr>
+          <w:rFonts w:ascii="Consolas" w:hAnsi="Consolas" w:cstheme="minorHAnsi"/>
+        </w:rPr>
+        <w:t xml:space="preserve"> D | F</w:t>
+      </w:r>
+    </w:p>
+    <w:p>
+      <w:pPr>
+        <w:rPr>
+          <w:rFonts w:ascii="Consolas" w:hAnsi="Consolas" w:cstheme="minorHAnsi"/>
+        </w:rPr>
+      </w:pPr>
+      <w:r>
+        <w:rPr>
+          <w:rFonts w:ascii="Consolas" w:hAnsi="Consolas" w:cstheme="minorHAnsi"/>
+        </w:rPr>
+        <w:t xml:space="preserve">D </w:t>
+      </w:r>
+      <w:r>
+        <w:rPr>
+          <w:rFonts w:ascii="Consolas" w:hAnsi="Consolas" w:cstheme="minorHAnsi"/>
+        </w:rPr>
+        <w:sym w:font="Wingdings" w:char="F0E0"/>
+      </w:r>
+      <w:r>
+        <w:rPr>
+          <w:rFonts w:ascii="Consolas" w:hAnsi="Consolas" w:cstheme="minorHAnsi"/>
+        </w:rPr>
+        <w:t xml:space="preserve"> </w:t>
+      </w:r>
+      <w:r>
+        <w:rPr>
+          <w:rFonts w:ascii="Consolas" w:hAnsi="Consolas" w:cstheme="minorHAnsi"/>
+          <w:u w:val="single"/>
+        </w:rPr>
+        <w:t>var</w:t>
+      </w:r>
+      <w:r>
+        <w:rPr>
+          <w:rFonts w:ascii="Consolas" w:hAnsi="Consolas" w:cstheme="minorHAnsi"/>
+        </w:rPr>
+        <w:t xml:space="preserve"> ID D`</w:t>
+      </w:r>
+    </w:p>
+    <w:p>
+      <w:pPr>
+        <w:rPr>
+          <w:rFonts w:ascii="Consolas" w:hAnsi="Consolas" w:cstheme="minorHAnsi"/>
+        </w:rPr>
+      </w:pPr>
+      <w:r>
+        <w:rPr>
+          <w:rFonts w:ascii="Consolas" w:hAnsi="Consolas" w:cstheme="minorHAnsi"/>
+        </w:rPr>
+        <w:t xml:space="preserve">D` </w:t>
+      </w:r>
+      <w:r>
+        <w:rPr>
+          <w:rFonts w:ascii="Consolas" w:hAnsi="Consolas" w:cstheme="minorHAnsi"/>
+        </w:rPr>
+        <w:sym w:font="Wingdings" w:char="F0E0"/>
+      </w:r>
+      <w:r>
+        <w:rPr>
+          <w:rFonts w:ascii="Consolas" w:hAnsi="Consolas" w:cstheme="minorHAnsi"/>
+        </w:rPr>
+        <w:t xml:space="preserve"> := K | : E</w:t>
+      </w:r>
+    </w:p>
+    <w:p>
+      <w:pPr>
+        <w:rPr>
+          <w:rFonts w:ascii="Consolas" w:hAnsi="Consolas" w:cstheme="minorHAnsi"/>
+        </w:rPr>
+      </w:pPr>
+      <w:r>
+        <w:rPr>
+          <w:rFonts w:ascii="Consolas" w:hAnsi="Consolas" w:cstheme="minorHAnsi"/>
+        </w:rPr>
+        <w:t xml:space="preserve">E </w:t>
+      </w:r>
+      <w:r>
+        <w:rPr>
+          <w:rFonts w:ascii="Consolas" w:hAnsi="Consolas" w:cstheme="minorHAnsi"/>
+        </w:rPr>
+        <w:sym w:font="Wingdings" w:char="F0E0"/>
+      </w:r>
+      <w:r>
+        <w:rPr>
+          <w:rFonts w:ascii="Consolas" w:hAnsi="Consolas" w:cstheme="minorHAnsi"/>
+        </w:rPr>
+        <w:t xml:space="preserve"> </w:t>
+      </w:r>
+      <w:r>
+        <w:rPr>
+          <w:rFonts w:ascii="Consolas" w:hAnsi="Consolas" w:cstheme="minorHAnsi"/>
+          <w:u w:val="single"/>
+        </w:rPr>
+        <w:t>int</w:t>
+      </w:r>
+      <w:r>
+        <w:rPr>
+          <w:rFonts w:ascii="Consolas" w:hAnsi="Consolas" w:cstheme="minorHAnsi"/>
+        </w:rPr>
+        <w:t xml:space="preserve"> | </w:t>
+      </w:r>
+      <w:r>
+        <w:rPr>
+          <w:rFonts w:ascii="Consolas" w:hAnsi="Consolas" w:cstheme="minorHAnsi"/>
+          <w:u w:val="single"/>
+        </w:rPr>
+        <w:t>string</w:t>
+      </w:r>
+      <w:r>
+        <w:rPr>
+          <w:rFonts w:ascii="Consolas" w:hAnsi="Consolas" w:cstheme="minorHAnsi"/>
+        </w:rPr>
+        <w:t xml:space="preserve"> | </w:t>
+      </w:r>
+      <w:r>
+        <w:rPr>
+          <w:rFonts w:ascii="Consolas" w:hAnsi="Consolas" w:cstheme="minorHAnsi"/>
+          <w:u w:val="single"/>
+        </w:rPr>
+        <w:t>void</w:t>
+      </w:r>
+    </w:p>
+    <w:p>
+      <w:pPr>
+        <w:rPr>
+          <w:rFonts w:ascii="Consolas" w:hAnsi="Consolas" w:cstheme="minorHAnsi"/>
+        </w:rPr>
+      </w:pPr>
+      <w:r>
+        <w:rPr>
+          <w:rFonts w:ascii="Consolas" w:hAnsi="Consolas" w:cstheme="minorHAnsi"/>
+        </w:rPr>
+        <w:t xml:space="preserve">F </w:t>
+      </w:r>
+      <w:r>
+        <w:rPr>
+          <w:rFonts w:ascii="Consolas" w:hAnsi="Consolas" w:cstheme="minorHAnsi"/>
+        </w:rPr>
+        <w:sym w:font="Wingdings" w:char="F0E0"/>
+      </w:r>
+      <w:r>
+        <w:rPr>
+          <w:rFonts w:ascii="Consolas" w:hAnsi="Consolas" w:cstheme="minorHAnsi"/>
+        </w:rPr>
+        <w:t xml:space="preserve"> </w:t>
+      </w:r>
+      <w:r>
+        <w:rPr>
+          <w:rFonts w:ascii="Consolas" w:hAnsi="Consolas" w:cstheme="minorHAnsi"/>
+          <w:u w:val="single"/>
+        </w:rPr>
+        <w:t>function</w:t>
+      </w:r>
+      <w:r>
+        <w:rPr>
+          <w:rFonts w:ascii="Consolas" w:hAnsi="Consolas" w:cstheme="minorHAnsi"/>
+        </w:rPr>
+        <w:t xml:space="preserve"> ID ( F`</w:t>
+      </w:r>
+    </w:p>
+    <w:p>
+      <w:pPr>
+        <w:rPr>
+          <w:rFonts w:ascii="Consolas" w:hAnsi="Consolas" w:cstheme="minorHAnsi"/>
+          <w:u w:val="single"/>
+        </w:rPr>
+      </w:pPr>
+      <w:r>
+        <w:rPr>
+          <w:rFonts w:ascii="Consolas" w:hAnsi="Consolas" w:cstheme="minorHAnsi"/>
+        </w:rPr>
+        <w:t xml:space="preserve">F` </w:t>
+      </w:r>
+      <w:r>
+        <w:rPr>
+          <w:rFonts w:ascii="Consolas" w:hAnsi="Consolas" w:cstheme="minorHAnsi"/>
+        </w:rPr>
+        <w:sym w:font="Wingdings" w:char="F0E0"/>
+      </w:r>
+      <w:r>
+        <w:rPr>
+          <w:rFonts w:ascii="Consolas" w:hAnsi="Consolas" w:cstheme="minorHAnsi"/>
+        </w:rPr>
+        <w:t xml:space="preserve"> G ) : E = I </w:t>
+      </w:r>
+      <w:r>
+        <w:rPr>
+          <w:rFonts w:ascii="Consolas" w:hAnsi="Consolas" w:cstheme="minorHAnsi"/>
+          <w:u w:val="single"/>
+        </w:rPr>
+        <w:t>end</w:t>
+      </w:r>
+      <w:r>
+        <w:rPr>
+          <w:rFonts w:ascii="Consolas" w:hAnsi="Consolas" w:cstheme="minorHAnsi"/>
+        </w:rPr>
+        <w:t xml:space="preserve"> | ) : E = I </w:t>
+      </w:r>
+      <w:r>
+        <w:rPr>
+          <w:rFonts w:ascii="Consolas" w:hAnsi="Consolas" w:cstheme="minorHAnsi"/>
+          <w:u w:val="single"/>
+        </w:rPr>
+        <w:t>end</w:t>
+      </w:r>
+    </w:p>
+    <w:p>
+      <w:pPr>
+        <w:rPr>
+          <w:rFonts w:ascii="Consolas" w:hAnsi="Consolas" w:cstheme="minorHAnsi"/>
+        </w:rPr>
+      </w:pPr>
+      <w:r>
+        <w:rPr>
+          <w:rFonts w:ascii="Consolas" w:hAnsi="Consolas" w:cstheme="minorHAnsi"/>
+        </w:rPr>
+        <w:t xml:space="preserve">G </w:t>
+      </w:r>
+      <w:r>
+        <w:rPr>
+          <w:rFonts w:ascii="Consolas" w:hAnsi="Consolas" w:cstheme="minorHAnsi"/>
+        </w:rPr>
+        <w:sym w:font="Wingdings" w:char="F0E0"/>
+      </w:r>
+      <w:r>
+        <w:rPr>
+          <w:rFonts w:ascii="Consolas" w:hAnsi="Consolas" w:cstheme="minorHAnsi"/>
+        </w:rPr>
+        <w:t xml:space="preserve"> H</w:t>
+      </w:r>
+      <w:r>
+        <w:rPr>
+          <w:rFonts w:ascii="Consolas" w:hAnsi="Consolas" w:cstheme="minorHAnsi"/>
+        </w:rPr>
+        <w:t xml:space="preserve"> G`</w:t>
+      </w:r>
+    </w:p>
+    <w:p>
+      <w:pPr>
+        <w:rPr>
+          <w:rFonts w:ascii="Consolas" w:hAnsi="Consolas" w:cstheme="minorHAnsi"/>
+        </w:rPr>
+      </w:pPr>
+      <w:r>
+        <w:rPr>
+          <w:rFonts w:ascii="Consolas" w:hAnsi="Consolas" w:cstheme="minorHAnsi"/>
+        </w:rPr>
+        <w:t xml:space="preserve">G` </w:t>
+      </w:r>
+      <w:r>
+        <w:rPr>
+          <w:rFonts w:ascii="Consolas" w:hAnsi="Consolas" w:cstheme="minorHAnsi"/>
+        </w:rPr>
+        <w:sym w:font="Wingdings" w:char="F0E0"/>
+      </w:r>
+      <w:r>
+        <w:rPr>
+          <w:rFonts w:ascii="Consolas" w:hAnsi="Consolas" w:cstheme="minorHAnsi"/>
+        </w:rPr>
+        <w:t xml:space="preserve"> ; H G` | </w:t>
+      </w:r>
+      <w:r>
+        <w:rPr>
+          <w:rFonts w:ascii="Consolas" w:hAnsi="Consolas" w:cstheme="minorHAnsi"/>
+        </w:rPr>
+        <w:t>ε</w:t>
+      </w:r>
+    </w:p>
+    <w:p>
+      <w:pPr>
+        <w:rPr>
+          <w:rFonts w:ascii="Consolas" w:hAnsi="Consolas" w:cstheme="minorHAnsi"/>
+        </w:rPr>
+      </w:pPr>
+      <w:r>
+        <w:rPr>
+          <w:rFonts w:ascii="Consolas" w:hAnsi="Consolas" w:cstheme="minorHAnsi"/>
+        </w:rPr>
+        <w:t xml:space="preserve">H </w:t>
+      </w:r>
+      <w:r>
+        <w:rPr>
+          <w:rFonts w:ascii="Consolas" w:hAnsi="Consolas" w:cstheme="minorHAnsi"/>
+        </w:rPr>
+        <w:sym w:font="Wingdings" w:char="F0E0"/>
+      </w:r>
+      <w:r>
+        <w:rPr>
+          <w:rFonts w:ascii="Consolas" w:hAnsi="Consolas" w:cstheme="minorHAnsi"/>
+        </w:rPr>
+        <w:t xml:space="preserve"> ID : E</w:t>
+      </w:r>
+    </w:p>
+    <w:p>
+      <w:pPr>
+        <w:rPr>
+          <w:rFonts w:ascii="Consolas" w:hAnsi="Consolas" w:cstheme="minorHAnsi"/>
+        </w:rPr>
+      </w:pPr>
+      <w:r>
+        <w:rPr>
+          <w:rFonts w:ascii="Consolas" w:hAnsi="Consolas" w:cstheme="minorHAnsi"/>
+        </w:rPr>
+        <w:t xml:space="preserve">I </w:t>
+      </w:r>
+      <w:r>
+        <w:rPr>
+          <w:rFonts w:ascii="Consolas" w:hAnsi="Consolas" w:cstheme="minorHAnsi"/>
+        </w:rPr>
+        <w:sym w:font="Wingdings" w:char="F0E0"/>
+      </w:r>
+      <w:r>
+        <w:rPr>
+          <w:rFonts w:ascii="Consolas" w:hAnsi="Consolas" w:cstheme="minorHAnsi"/>
+        </w:rPr>
+        <w:t xml:space="preserve"> J</w:t>
+      </w:r>
+      <w:r>
+        <w:rPr>
+          <w:rFonts w:ascii="Consolas" w:hAnsi="Consolas" w:cstheme="minorHAnsi"/>
+        </w:rPr>
+        <w:t xml:space="preserve"> I`</w:t>
+      </w:r>
+    </w:p>
+    <w:p>
+      <w:pPr>
+        <w:rPr>
+          <w:rFonts w:ascii="Consolas" w:hAnsi="Consolas" w:cstheme="minorHAnsi"/>
+        </w:rPr>
+      </w:pPr>
+      <w:r>
+        <w:rPr>
+          <w:rFonts w:ascii="Consolas" w:hAnsi="Consolas" w:cstheme="minorHAnsi"/>
+        </w:rPr>
+        <w:t xml:space="preserve">I` </w:t>
+      </w:r>
+      <w:r>
+        <w:rPr>
+          <w:rFonts w:ascii="Consolas" w:hAnsi="Consolas" w:cstheme="minorHAnsi"/>
+        </w:rPr>
+        <w:sym w:font="Wingdings" w:char="F0E0"/>
+      </w:r>
+      <w:r>
+        <w:rPr>
+          <w:rFonts w:ascii="Consolas" w:hAnsi="Consolas" w:cstheme="minorHAnsi"/>
+        </w:rPr>
+        <w:t xml:space="preserve"> ; J I` | </w:t>
+      </w:r>
+      <w:r>
+        <w:rPr>
+          <w:rFonts w:ascii="Consolas" w:hAnsi="Consolas" w:cstheme="minorHAnsi"/>
+        </w:rPr>
+        <w:t>ε</w:t>
+      </w:r>
+    </w:p>
+    <w:p>
+      <w:pPr>
+        <w:rPr>
+          <w:rFonts w:ascii="Consolas" w:hAnsi="Consolas" w:cstheme="minorHAnsi"/>
+        </w:rPr>
+      </w:pPr>
+      <w:r>
+        <w:rPr>
+          <w:rFonts w:ascii="Consolas" w:hAnsi="Consolas" w:cstheme="minorHAnsi"/>
+        </w:rPr>
+        <w:t xml:space="preserve">J </w:t>
+      </w:r>
+      <w:r>
+        <w:rPr>
+          <w:rFonts w:ascii="Consolas" w:hAnsi="Consolas" w:cstheme="minorHAnsi"/>
+        </w:rPr>
+        <w:sym w:font="Wingdings" w:char="F0E0"/>
+      </w:r>
+      <w:r>
+        <w:rPr>
+          <w:rFonts w:ascii="Consolas" w:hAnsi="Consolas" w:cstheme="minorHAnsi"/>
+        </w:rPr>
+        <w:t xml:space="preserve"> </w:t>
+      </w:r>
+      <w:r>
+        <w:rPr>
+          <w:rFonts w:ascii="Consolas" w:hAnsi="Consolas" w:cstheme="minorHAnsi"/>
+        </w:rPr>
+        <w:t xml:space="preserve">ID := J` | ID ( J`` | return J``` | </w:t>
+      </w:r>
+      <w:r>
+        <w:rPr>
+          <w:rFonts w:ascii="Consolas" w:hAnsi="Consolas" w:cstheme="minorHAnsi"/>
+          <w:u w:val="single"/>
+        </w:rPr>
+        <w:t>printint</w:t>
+      </w:r>
+      <w:r>
+        <w:rPr>
+          <w:rFonts w:ascii="Consolas" w:hAnsi="Consolas" w:cstheme="minorHAnsi"/>
+        </w:rPr>
+        <w:t xml:space="preserve"> ( K ) | </w:t>
+      </w:r>
+      <w:r>
+        <w:rPr>
+          <w:rFonts w:ascii="Consolas" w:hAnsi="Consolas" w:cstheme="minorHAnsi"/>
+          <w:u w:val="single"/>
+        </w:rPr>
+        <w:t>printstring</w:t>
+      </w:r>
+      <w:r>
+        <w:rPr>
+          <w:rFonts w:ascii="Consolas" w:hAnsi="Consolas" w:cstheme="minorHAnsi"/>
+        </w:rPr>
+        <w:t xml:space="preserve"> ( K )</w:t>
+      </w:r>
+    </w:p>
+    <w:p>
+      <w:pPr>
+        <w:rPr>
+          <w:rFonts w:ascii="Consolas" w:hAnsi="Consolas" w:cstheme="minorHAnsi"/>
+        </w:rPr>
+      </w:pPr>
+      <w:r>
+        <w:rPr>
+          <w:rFonts w:ascii="Consolas" w:hAnsi="Consolas" w:cstheme="minorHAnsi"/>
+        </w:rPr>
+        <w:t xml:space="preserve">J` </w:t>
+      </w:r>
+      <w:r>
+        <w:rPr>
+          <w:rFonts w:ascii="Consolas" w:hAnsi="Consolas" w:cstheme="minorHAnsi"/>
+        </w:rPr>
+        <w:sym w:font="Wingdings" w:char="F0E0"/>
+      </w:r>
+      <w:r>
+        <w:rPr>
+          <w:rFonts w:ascii="Consolas" w:hAnsi="Consolas" w:cstheme="minorHAnsi"/>
+        </w:rPr>
+        <w:t xml:space="preserve"> K | getint( )</w:t>
+      </w:r>
+    </w:p>
+    <w:p>
+      <w:pPr>
+        <w:rPr>
+          <w:rFonts w:ascii="Consolas" w:hAnsi="Consolas" w:cstheme="minorHAnsi"/>
+        </w:rPr>
+      </w:pPr>
+      <w:r>
+        <w:rPr>
+          <w:rFonts w:ascii="Consolas" w:hAnsi="Consolas" w:cstheme="minorHAnsi"/>
+        </w:rPr>
+        <w:t xml:space="preserve">J`` </w:t>
+      </w:r>
+      <w:r>
+        <w:rPr>
+          <w:rFonts w:ascii="Consolas" w:hAnsi="Consolas" w:cstheme="minorHAnsi"/>
+        </w:rPr>
+        <w:sym w:font="Wingdings" w:char="F0E0"/>
+      </w:r>
+      <w:r>
+        <w:rPr>
+          <w:rFonts w:ascii="Consolas" w:hAnsi="Consolas" w:cstheme="minorHAnsi"/>
+        </w:rPr>
+        <w:t xml:space="preserve"> ) | N )</w:t>
+      </w:r>
+    </w:p>
+    <w:p>
+      <w:pPr>
+        <w:rPr>
+          <w:rFonts w:ascii="Consolas" w:hAnsi="Consolas" w:cstheme="minorHAnsi"/>
+        </w:rPr>
+      </w:pPr>
+      <w:r>
+        <w:rPr>
+          <w:rFonts w:ascii="Consolas" w:hAnsi="Consolas" w:cstheme="minorHAnsi"/>
+        </w:rPr>
+        <w:t xml:space="preserve">J``` </w:t>
+      </w:r>
+      <w:r>
+        <w:rPr>
+          <w:rFonts w:ascii="Consolas" w:hAnsi="Consolas" w:cstheme="minorHAnsi"/>
+        </w:rPr>
+        <w:sym w:font="Wingdings" w:char="F0E0"/>
+      </w:r>
+      <w:r>
+        <w:rPr>
+          <w:rFonts w:ascii="Consolas" w:hAnsi="Consolas" w:cstheme="minorHAnsi"/>
+        </w:rPr>
+        <w:t xml:space="preserve"> K | </w:t>
+      </w:r>
+      <w:r>
+        <w:rPr>
+          <w:rFonts w:ascii="Consolas" w:hAnsi="Consolas" w:cstheme="minorHAnsi"/>
+        </w:rPr>
+        <w:t>ε</w:t>
+      </w:r>
+    </w:p>
+    <w:p>
+      <w:pPr>
+        <w:rPr>
+          <w:rFonts w:ascii="Consolas" w:hAnsi="Consolas" w:cstheme="minorHAnsi"/>
+        </w:rPr>
+      </w:pPr>
+      <w:r>
+        <w:rPr>
+          <w:rFonts w:ascii="Consolas" w:hAnsi="Consolas" w:cstheme="minorHAnsi"/>
+        </w:rPr>
+        <w:t xml:space="preserve">K </w:t>
+      </w:r>
+      <w:r>
+        <w:rPr>
+          <w:rFonts w:ascii="Consolas" w:hAnsi="Consolas" w:cstheme="minorHAnsi"/>
+        </w:rPr>
+        <w:sym w:font="Wingdings" w:char="F0E0"/>
+      </w:r>
+      <w:r>
+        <w:rPr>
+          <w:rFonts w:ascii="Consolas" w:hAnsi="Consolas" w:cstheme="minorHAnsi"/>
+        </w:rPr>
+        <w:t xml:space="preserve"> L K`</w:t>
+      </w:r>
+    </w:p>
+    <w:p>
+      <w:pPr>
+        <w:rPr>
+          <w:rFonts w:ascii="Consolas" w:hAnsi="Consolas" w:cstheme="minorHAnsi"/>
+        </w:rPr>
+      </w:pPr>
+      <w:r>
+        <w:rPr>
+          <w:rFonts w:ascii="Consolas" w:hAnsi="Consolas" w:cstheme="minorHAnsi"/>
+        </w:rPr>
+        <w:t xml:space="preserve">K` </w:t>
+      </w:r>
+      <w:r>
+        <w:rPr>
+          <w:rFonts w:ascii="Consolas" w:hAnsi="Consolas" w:cstheme="minorHAnsi"/>
+        </w:rPr>
+        <w:sym w:font="Wingdings" w:char="F0E0"/>
+      </w:r>
+      <w:r>
+        <w:rPr>
+          <w:rFonts w:ascii="Consolas" w:hAnsi="Consolas" w:cstheme="minorHAnsi"/>
+        </w:rPr>
+        <w:t xml:space="preserve"> + L K` | - L K` | </w:t>
+      </w:r>
+      <w:r>
+        <w:rPr>
+          <w:rFonts w:ascii="Consolas" w:hAnsi="Consolas" w:cstheme="minorHAnsi"/>
+        </w:rPr>
+        <w:t>ε</w:t>
+      </w:r>
+    </w:p>
+    <w:p>
+      <w:pPr>
+        <w:rPr>
+          <w:rFonts w:ascii="Consolas" w:hAnsi="Consolas" w:cstheme="minorHAnsi"/>
+        </w:rPr>
+      </w:pPr>
+      <w:r>
+        <w:rPr>
+          <w:rFonts w:ascii="Consolas" w:hAnsi="Consolas" w:cstheme="minorHAnsi"/>
+        </w:rPr>
+        <w:t xml:space="preserve">L </w:t>
+      </w:r>
+      <w:r>
+        <w:rPr>
+          <w:rFonts w:ascii="Consolas" w:hAnsi="Consolas" w:cstheme="minorHAnsi"/>
+        </w:rPr>
+        <w:sym w:font="Wingdings" w:char="F0E0"/>
+      </w:r>
+      <w:r>
+        <w:rPr>
+          <w:rFonts w:ascii="Consolas" w:hAnsi="Consolas" w:cstheme="minorHAnsi"/>
+        </w:rPr>
+        <w:t xml:space="preserve"> M L`</w:t>
+      </w:r>
+    </w:p>
+    <w:p>
+      <w:pPr>
+        <w:rPr>
+          <w:rFonts w:ascii="Consolas" w:hAnsi="Consolas" w:cstheme="minorHAnsi"/>
+        </w:rPr>
+      </w:pPr>
+      <w:r>
+        <w:rPr>
+          <w:rFonts w:ascii="Consolas" w:hAnsi="Consolas" w:cstheme="minorHAnsi"/>
+        </w:rPr>
+        <w:t xml:space="preserve">L` </w:t>
+      </w:r>
+      <w:r>
+        <w:rPr>
+          <w:rFonts w:ascii="Consolas" w:hAnsi="Consolas" w:cstheme="minorHAnsi"/>
+        </w:rPr>
+        <w:sym w:font="Wingdings" w:char="F0E0"/>
+      </w:r>
+      <w:r>
+        <w:rPr>
+          <w:rFonts w:ascii="Consolas" w:hAnsi="Consolas" w:cstheme="minorHAnsi"/>
+        </w:rPr>
+        <w:t xml:space="preserve"> </w:t>
+      </w:r>
+      <w:r>
+        <w:rPr>
+          <w:rFonts w:ascii="Consolas" w:hAnsi="Consolas" w:cstheme="minorHAnsi"/>
+        </w:rPr>
+        <w:t>*</w:t>
+      </w:r>
+      <w:r>
+        <w:rPr>
+          <w:rFonts w:ascii="Consolas" w:hAnsi="Consolas" w:cstheme="minorHAnsi"/>
+        </w:rPr>
+        <w:t xml:space="preserve"> M L` | / M L` | </w:t>
+      </w:r>
+      <w:r>
+        <w:rPr>
+          <w:rFonts w:ascii="Consolas" w:hAnsi="Consolas" w:cstheme="minorHAnsi"/>
+        </w:rPr>
+        <w:t>ε</w:t>
+      </w:r>
+    </w:p>
+    <w:p>
+      <w:pPr>
+        <w:rPr>
+          <w:rFonts w:ascii="Consolas" w:hAnsi="Consolas" w:cstheme="minorHAnsi"/>
+        </w:rPr>
+      </w:pPr>
+      <w:r>
+        <w:rPr>
+          <w:rFonts w:ascii="Consolas" w:hAnsi="Consolas" w:cstheme="minorHAnsi"/>
+        </w:rPr>
+        <w:t xml:space="preserve">M </w:t>
+      </w:r>
+      <w:r>
+        <w:rPr>
+          <w:rFonts w:ascii="Consolas" w:hAnsi="Consolas" w:cstheme="minorHAnsi"/>
+        </w:rPr>
+        <w:sym w:font="Wingdings" w:char="F0E0"/>
+      </w:r>
+      <w:r>
+        <w:rPr>
+          <w:rFonts w:ascii="Consolas" w:hAnsi="Consolas" w:cstheme="minorHAnsi"/>
+        </w:rPr>
+        <w:t xml:space="preserve"> ( K ) | NUMBER | STRING_LITERAL | ID M`</w:t>
+      </w:r>
+    </w:p>
+    <w:p>
+      <w:pPr>
+        <w:rPr>
+          <w:rFonts w:ascii="Consolas" w:hAnsi="Consolas" w:cstheme="minorHAnsi"/>
+        </w:rPr>
+      </w:pPr>
+      <w:r>
+        <w:rPr>
+          <w:rFonts w:ascii="Consolas" w:hAnsi="Consolas" w:cstheme="minorHAnsi"/>
+        </w:rPr>
+        <w:t xml:space="preserve">M` </w:t>
+      </w:r>
+      <w:r>
+        <w:rPr>
+          <w:rFonts w:ascii="Consolas" w:hAnsi="Consolas" w:cstheme="minorHAnsi"/>
+        </w:rPr>
+        <w:sym w:font="Wingdings" w:char="F0E0"/>
+      </w:r>
+      <w:r>
+        <w:rPr>
+          <w:rFonts w:ascii="Consolas" w:hAnsi="Consolas" w:cstheme="minorHAnsi"/>
+        </w:rPr>
+        <w:t xml:space="preserve"> ( ) | ( N ) | ε</w:t>
+      </w:r>
+    </w:p>
+    <w:p>
+      <w:pPr>
+        <w:rPr>
+          <w:rFonts w:ascii="Consolas" w:hAnsi="Consolas" w:cstheme="minorHAnsi"/>
+        </w:rPr>
+      </w:pPr>
+      <w:r>
+        <w:rPr>
+          <w:rFonts w:ascii="Consolas" w:hAnsi="Consolas" w:cstheme="minorHAnsi"/>
+        </w:rPr>
+        <w:t xml:space="preserve">N </w:t>
+      </w:r>
+      <w:r>
+        <w:rPr>
+          <w:rFonts w:ascii="Consolas" w:hAnsi="Consolas" w:cstheme="minorHAnsi"/>
+        </w:rPr>
+        <w:sym w:font="Wingdings" w:char="F0E0"/>
+      </w:r>
+      <w:r>
+        <w:rPr>
+          <w:rFonts w:ascii="Consolas" w:hAnsi="Consolas" w:cstheme="minorHAnsi"/>
+        </w:rPr>
+        <w:t xml:space="preserve"> K N`</w:t>
+      </w:r>
+    </w:p>
+    <w:p>
+      <w:pPr>
+        <w:rPr>
+          <w:rFonts w:ascii="Consolas" w:hAnsi="Consolas" w:cstheme="minorHAnsi"/>
+        </w:rPr>
+      </w:pPr>
+      <w:r>
+        <w:rPr>
+          <w:rFonts w:ascii="Consolas" w:hAnsi="Consolas" w:cstheme="minorHAnsi"/>
+        </w:rPr>
+        <w:t xml:space="preserve">N` </w:t>
+      </w:r>
+      <w:r>
+        <w:rPr>
+          <w:rFonts w:ascii="Consolas" w:hAnsi="Consolas" w:cstheme="minorHAnsi"/>
+        </w:rPr>
+        <w:sym w:font="Wingdings" w:char="F0E0"/>
+      </w:r>
+      <w:r>
+        <w:rPr>
+          <w:rFonts w:ascii="Consolas" w:hAnsi="Consolas" w:cstheme="minorHAnsi"/>
+        </w:rPr>
+        <w:t xml:space="preserve"> , K N` | </w:t>
+      </w:r>
+      <w:r>
+        <w:rPr>
+          <w:rFonts w:ascii="Consolas" w:hAnsi="Consolas" w:cstheme="minorHAnsi"/>
+        </w:rPr>
+        <w:t>ε</w:t>
+      </w:r>
+      <w:r>
         <w:br w:type="page"/>
       </w:r>
     </w:p>
@@ -755,7 +1551,19 @@
         <w:rPr>
           <w:rFonts w:ascii="Consolas" w:hAnsi="Consolas" w:cstheme="minorHAnsi"/>
         </w:rPr>
-        <w:t xml:space="preserve"> L + M | L / M | M</w:t>
+        <w:t xml:space="preserve"> L </w:t>
+      </w:r>
+      <w:r>
+        <w:rPr>
+          <w:rFonts w:ascii="Consolas" w:hAnsi="Consolas" w:cstheme="minorHAnsi"/>
+        </w:rPr>
+        <w:t>*</w:t>
+      </w:r>
+      <w:r>
+        <w:rPr>
+          <w:rFonts w:ascii="Consolas" w:hAnsi="Consolas" w:cstheme="minorHAnsi"/>
+        </w:rPr>
+        <w:t xml:space="preserve"> M | L / M | M</w:t>
       </w:r>
     </w:p>
     <w:p>
@@ -832,881 +1640,6 @@
           <w:rFonts w:ascii="Consolas" w:hAnsi="Consolas" w:cstheme="minorHAnsi"/>
         </w:rPr>
       </w:pPr>
-      <w:r>
-        <w:rPr>
-          <w:rFonts w:ascii="Consolas" w:hAnsi="Consolas" w:cstheme="minorHAnsi"/>
-        </w:rPr>
-        <w:br w:type="page"/>
-      </w:r>
-    </w:p>
-    <w:p>
-      <w:pPr>
-        <w:pStyle w:val="Heading1"/>
-      </w:pPr>
-      <w:r>
-        <w:lastRenderedPageBreak/>
-        <w:t xml:space="preserve">Left Factoring and </w:t>
-      </w:r>
-      <w:r>
-        <w:t>Eliminating Left Recursion</w:t>
-      </w:r>
-    </w:p>
-    <w:p/>
-    <w:p>
-      <w:pPr>
-        <w:rPr>
-          <w:rFonts w:ascii="Consolas" w:hAnsi="Consolas" w:cstheme="minorHAnsi"/>
-          <w:u w:val="single"/>
-        </w:rPr>
-      </w:pPr>
-      <w:r>
-        <w:rPr>
-          <w:rFonts w:ascii="Consolas" w:hAnsi="Consolas" w:cstheme="minorHAnsi"/>
-        </w:rPr>
-        <w:t xml:space="preserve">A </w:t>
-      </w:r>
-      <w:r>
-        <w:rPr>
-          <w:rFonts w:ascii="Consolas" w:hAnsi="Consolas" w:cstheme="minorHAnsi"/>
-        </w:rPr>
-        <w:sym w:font="Wingdings" w:char="F0E0"/>
-      </w:r>
-      <w:r>
-        <w:rPr>
-          <w:rFonts w:ascii="Consolas" w:hAnsi="Consolas" w:cstheme="minorHAnsi"/>
-        </w:rPr>
-        <w:t xml:space="preserve"> </w:t>
-      </w:r>
-      <w:r>
-        <w:rPr>
-          <w:rFonts w:ascii="Consolas" w:hAnsi="Consolas" w:cstheme="minorHAnsi"/>
-          <w:u w:val="single"/>
-        </w:rPr>
-        <w:t>let</w:t>
-      </w:r>
-      <w:r>
-        <w:rPr>
-          <w:rFonts w:ascii="Consolas" w:hAnsi="Consolas" w:cstheme="minorHAnsi"/>
-        </w:rPr>
-        <w:t xml:space="preserve"> B </w:t>
-      </w:r>
-      <w:r>
-        <w:rPr>
-          <w:rFonts w:ascii="Consolas" w:hAnsi="Consolas" w:cstheme="minorHAnsi"/>
-          <w:u w:val="single"/>
-        </w:rPr>
-        <w:t>in</w:t>
-      </w:r>
-      <w:r>
-        <w:rPr>
-          <w:rFonts w:ascii="Consolas" w:hAnsi="Consolas" w:cstheme="minorHAnsi"/>
-        </w:rPr>
-        <w:t xml:space="preserve"> I </w:t>
-      </w:r>
-      <w:r>
-        <w:rPr>
-          <w:rFonts w:ascii="Consolas" w:hAnsi="Consolas" w:cstheme="minorHAnsi"/>
-          <w:u w:val="single"/>
-        </w:rPr>
-        <w:t>end</w:t>
-      </w:r>
-    </w:p>
-    <w:p>
-      <w:pPr>
-        <w:rPr>
-          <w:rFonts w:ascii="Consolas" w:hAnsi="Consolas" w:cstheme="minorHAnsi"/>
-        </w:rPr>
-      </w:pPr>
-      <w:r>
-        <w:rPr>
-          <w:rFonts w:ascii="Consolas" w:hAnsi="Consolas" w:cstheme="minorHAnsi"/>
-        </w:rPr>
-        <w:t xml:space="preserve">B </w:t>
-      </w:r>
-      <w:r>
-        <w:rPr>
-          <w:rFonts w:ascii="Consolas" w:hAnsi="Consolas" w:cstheme="minorHAnsi"/>
-        </w:rPr>
-        <w:sym w:font="Wingdings" w:char="F0E0"/>
-      </w:r>
-      <w:r>
-        <w:rPr>
-          <w:rFonts w:ascii="Consolas" w:hAnsi="Consolas" w:cstheme="minorHAnsi"/>
-        </w:rPr>
-        <w:t xml:space="preserve"> C B | ε</w:t>
-      </w:r>
-    </w:p>
-    <w:p>
-      <w:pPr>
-        <w:rPr>
-          <w:rFonts w:ascii="Consolas" w:hAnsi="Consolas" w:cstheme="minorHAnsi"/>
-        </w:rPr>
-      </w:pPr>
-      <w:r>
-        <w:rPr>
-          <w:rFonts w:ascii="Consolas" w:hAnsi="Consolas" w:cstheme="minorHAnsi"/>
-        </w:rPr>
-        <w:t xml:space="preserve">C </w:t>
-      </w:r>
-      <w:r>
-        <w:rPr>
-          <w:rFonts w:ascii="Consolas" w:hAnsi="Consolas" w:cstheme="minorHAnsi"/>
-        </w:rPr>
-        <w:sym w:font="Wingdings" w:char="F0E0"/>
-      </w:r>
-      <w:r>
-        <w:rPr>
-          <w:rFonts w:ascii="Consolas" w:hAnsi="Consolas" w:cstheme="minorHAnsi"/>
-        </w:rPr>
-        <w:t xml:space="preserve"> D | F</w:t>
-      </w:r>
-    </w:p>
-    <w:p>
-      <w:pPr>
-        <w:rPr>
-          <w:rFonts w:ascii="Consolas" w:hAnsi="Consolas" w:cstheme="minorHAnsi"/>
-        </w:rPr>
-      </w:pPr>
-      <w:r>
-        <w:rPr>
-          <w:rFonts w:ascii="Consolas" w:hAnsi="Consolas" w:cstheme="minorHAnsi"/>
-        </w:rPr>
-        <w:t xml:space="preserve">D </w:t>
-      </w:r>
-      <w:r>
-        <w:rPr>
-          <w:rFonts w:ascii="Consolas" w:hAnsi="Consolas" w:cstheme="minorHAnsi"/>
-        </w:rPr>
-        <w:sym w:font="Wingdings" w:char="F0E0"/>
-      </w:r>
-      <w:r>
-        <w:rPr>
-          <w:rFonts w:ascii="Consolas" w:hAnsi="Consolas" w:cstheme="minorHAnsi"/>
-        </w:rPr>
-        <w:t xml:space="preserve"> </w:t>
-      </w:r>
-      <w:r>
-        <w:rPr>
-          <w:rFonts w:ascii="Consolas" w:hAnsi="Consolas" w:cstheme="minorHAnsi"/>
-          <w:u w:val="single"/>
-        </w:rPr>
-        <w:t>var</w:t>
-      </w:r>
-      <w:r>
-        <w:rPr>
-          <w:rFonts w:ascii="Consolas" w:hAnsi="Consolas" w:cstheme="minorHAnsi"/>
-        </w:rPr>
-        <w:t xml:space="preserve"> ID </w:t>
-      </w:r>
-      <w:r>
-        <w:rPr>
-          <w:rFonts w:ascii="Consolas" w:hAnsi="Consolas" w:cstheme="minorHAnsi"/>
-        </w:rPr>
-        <w:t>D`</w:t>
-      </w:r>
-    </w:p>
-    <w:p>
-      <w:pPr>
-        <w:rPr>
-          <w:rFonts w:ascii="Consolas" w:hAnsi="Consolas" w:cstheme="minorHAnsi"/>
-        </w:rPr>
-      </w:pPr>
-      <w:r>
-        <w:rPr>
-          <w:rFonts w:ascii="Consolas" w:hAnsi="Consolas" w:cstheme="minorHAnsi"/>
-        </w:rPr>
-        <w:t xml:space="preserve">D` </w:t>
-      </w:r>
-      <w:r>
-        <w:rPr>
-          <w:rFonts w:ascii="Consolas" w:hAnsi="Consolas" w:cstheme="minorHAnsi"/>
-        </w:rPr>
-        <w:sym w:font="Wingdings" w:char="F0E0"/>
-      </w:r>
-      <w:r>
-        <w:rPr>
-          <w:rFonts w:ascii="Consolas" w:hAnsi="Consolas" w:cstheme="minorHAnsi"/>
-        </w:rPr>
-        <w:t xml:space="preserve"> := K | : E</w:t>
-      </w:r>
-    </w:p>
-    <w:p>
-      <w:pPr>
-        <w:rPr>
-          <w:rFonts w:ascii="Consolas" w:hAnsi="Consolas" w:cstheme="minorHAnsi"/>
-        </w:rPr>
-      </w:pPr>
-      <w:r>
-        <w:rPr>
-          <w:rFonts w:ascii="Consolas" w:hAnsi="Consolas" w:cstheme="minorHAnsi"/>
-        </w:rPr>
-        <w:t xml:space="preserve">E </w:t>
-      </w:r>
-      <w:r>
-        <w:rPr>
-          <w:rFonts w:ascii="Consolas" w:hAnsi="Consolas" w:cstheme="minorHAnsi"/>
-        </w:rPr>
-        <w:sym w:font="Wingdings" w:char="F0E0"/>
-      </w:r>
-      <w:r>
-        <w:rPr>
-          <w:rFonts w:ascii="Consolas" w:hAnsi="Consolas" w:cstheme="minorHAnsi"/>
-        </w:rPr>
-        <w:t xml:space="preserve"> </w:t>
-      </w:r>
-      <w:r>
-        <w:rPr>
-          <w:rFonts w:ascii="Consolas" w:hAnsi="Consolas" w:cstheme="minorHAnsi"/>
-          <w:u w:val="single"/>
-        </w:rPr>
-        <w:t>int</w:t>
-      </w:r>
-      <w:r>
-        <w:rPr>
-          <w:rFonts w:ascii="Consolas" w:hAnsi="Consolas" w:cstheme="minorHAnsi"/>
-        </w:rPr>
-        <w:t xml:space="preserve"> | </w:t>
-      </w:r>
-      <w:r>
-        <w:rPr>
-          <w:rFonts w:ascii="Consolas" w:hAnsi="Consolas" w:cstheme="minorHAnsi"/>
-          <w:u w:val="single"/>
-        </w:rPr>
-        <w:t>string</w:t>
-      </w:r>
-      <w:r>
-        <w:rPr>
-          <w:rFonts w:ascii="Consolas" w:hAnsi="Consolas" w:cstheme="minorHAnsi"/>
-        </w:rPr>
-        <w:t xml:space="preserve"> | </w:t>
-      </w:r>
-      <w:r>
-        <w:rPr>
-          <w:rFonts w:ascii="Consolas" w:hAnsi="Consolas" w:cstheme="minorHAnsi"/>
-          <w:u w:val="single"/>
-        </w:rPr>
-        <w:t>void</w:t>
-      </w:r>
-    </w:p>
-    <w:p>
-      <w:pPr>
-        <w:rPr>
-          <w:rFonts w:ascii="Consolas" w:hAnsi="Consolas" w:cstheme="minorHAnsi"/>
-          <w:u w:val="single"/>
-        </w:rPr>
-      </w:pPr>
-      <w:r>
-        <w:rPr>
-          <w:rFonts w:ascii="Consolas" w:hAnsi="Consolas" w:cstheme="minorHAnsi"/>
-        </w:rPr>
-        <w:t xml:space="preserve">F </w:t>
-      </w:r>
-      <w:r>
-        <w:rPr>
-          <w:rFonts w:ascii="Consolas" w:hAnsi="Consolas" w:cstheme="minorHAnsi"/>
-        </w:rPr>
-        <w:sym w:font="Wingdings" w:char="F0E0"/>
-      </w:r>
-      <w:r>
-        <w:rPr>
-          <w:rFonts w:ascii="Consolas" w:hAnsi="Consolas" w:cstheme="minorHAnsi"/>
-        </w:rPr>
-        <w:t xml:space="preserve"> </w:t>
-      </w:r>
-      <w:r>
-        <w:rPr>
-          <w:rFonts w:ascii="Consolas" w:hAnsi="Consolas" w:cstheme="minorHAnsi"/>
-          <w:u w:val="single"/>
-        </w:rPr>
-        <w:t>function</w:t>
-      </w:r>
-      <w:r>
-        <w:rPr>
-          <w:rFonts w:ascii="Consolas" w:hAnsi="Consolas" w:cstheme="minorHAnsi"/>
-        </w:rPr>
-        <w:t xml:space="preserve"> ID (</w:t>
-      </w:r>
-      <w:r>
-        <w:rPr>
-          <w:rFonts w:ascii="Consolas" w:hAnsi="Consolas" w:cstheme="minorHAnsi"/>
-        </w:rPr>
-        <w:t xml:space="preserve"> F`</w:t>
-      </w:r>
-    </w:p>
-    <w:p>
-      <w:pPr>
-        <w:rPr>
-          <w:rFonts w:ascii="Consolas" w:hAnsi="Consolas" w:cstheme="minorHAnsi"/>
-        </w:rPr>
-      </w:pPr>
-      <w:r>
-        <w:rPr>
-          <w:rFonts w:ascii="Consolas" w:hAnsi="Consolas" w:cstheme="minorHAnsi"/>
-        </w:rPr>
-        <w:t xml:space="preserve">F` </w:t>
-      </w:r>
-      <w:r>
-        <w:rPr>
-          <w:rFonts w:ascii="Consolas" w:hAnsi="Consolas" w:cstheme="minorHAnsi"/>
-        </w:rPr>
-        <w:sym w:font="Wingdings" w:char="F0E0"/>
-      </w:r>
-      <w:r>
-        <w:rPr>
-          <w:rFonts w:ascii="Consolas" w:hAnsi="Consolas" w:cstheme="minorHAnsi"/>
-        </w:rPr>
-        <w:t xml:space="preserve"> G ) : E = I </w:t>
-      </w:r>
-      <w:r>
-        <w:rPr>
-          <w:rFonts w:ascii="Consolas" w:hAnsi="Consolas" w:cstheme="minorHAnsi"/>
-          <w:u w:val="single"/>
-        </w:rPr>
-        <w:t>end</w:t>
-      </w:r>
-      <w:r>
-        <w:rPr>
-          <w:rFonts w:ascii="Consolas" w:hAnsi="Consolas" w:cstheme="minorHAnsi"/>
-        </w:rPr>
-        <w:t xml:space="preserve"> | ) : E = I </w:t>
-      </w:r>
-      <w:r>
-        <w:rPr>
-          <w:rFonts w:ascii="Consolas" w:hAnsi="Consolas" w:cstheme="minorHAnsi"/>
-          <w:u w:val="single"/>
-        </w:rPr>
-        <w:t>end</w:t>
-      </w:r>
-    </w:p>
-    <w:p>
-      <w:pPr>
-        <w:rPr>
-          <w:rFonts w:ascii="Consolas" w:hAnsi="Consolas" w:cstheme="minorHAnsi"/>
-        </w:rPr>
-      </w:pPr>
-      <w:r>
-        <w:rPr>
-          <w:rFonts w:ascii="Consolas" w:hAnsi="Consolas" w:cstheme="minorHAnsi"/>
-        </w:rPr>
-        <w:t xml:space="preserve">G </w:t>
-      </w:r>
-      <w:r>
-        <w:rPr>
-          <w:rFonts w:ascii="Consolas" w:hAnsi="Consolas" w:cstheme="minorHAnsi"/>
-        </w:rPr>
-        <w:sym w:font="Wingdings" w:char="F0E0"/>
-      </w:r>
-      <w:r>
-        <w:rPr>
-          <w:rFonts w:ascii="Consolas" w:hAnsi="Consolas" w:cstheme="minorHAnsi"/>
-        </w:rPr>
-        <w:t xml:space="preserve"> H</w:t>
-      </w:r>
-      <w:r>
-        <w:rPr>
-          <w:rFonts w:ascii="Consolas" w:hAnsi="Consolas" w:cstheme="minorHAnsi"/>
-        </w:rPr>
-        <w:t xml:space="preserve"> G`</w:t>
-      </w:r>
-    </w:p>
-    <w:p>
-      <w:pPr>
-        <w:rPr>
-          <w:rFonts w:ascii="Consolas" w:hAnsi="Consolas" w:cstheme="minorHAnsi"/>
-        </w:rPr>
-      </w:pPr>
-      <w:r>
-        <w:rPr>
-          <w:rFonts w:ascii="Consolas" w:hAnsi="Consolas" w:cstheme="minorHAnsi"/>
-        </w:rPr>
-        <w:t xml:space="preserve">G` </w:t>
-      </w:r>
-      <w:r>
-        <w:rPr>
-          <w:rFonts w:ascii="Consolas" w:hAnsi="Consolas" w:cstheme="minorHAnsi"/>
-        </w:rPr>
-        <w:sym w:font="Wingdings" w:char="F0E0"/>
-      </w:r>
-      <w:r>
-        <w:rPr>
-          <w:rFonts w:ascii="Consolas" w:hAnsi="Consolas" w:cstheme="minorHAnsi"/>
-        </w:rPr>
-        <w:t xml:space="preserve"> ; H G` | </w:t>
-      </w:r>
-      <w:r>
-        <w:rPr>
-          <w:rFonts w:ascii="Consolas" w:hAnsi="Consolas" w:cstheme="minorHAnsi"/>
-        </w:rPr>
-        <w:t>ε</w:t>
-      </w:r>
-    </w:p>
-    <w:p>
-      <w:pPr>
-        <w:rPr>
-          <w:rFonts w:ascii="Consolas" w:hAnsi="Consolas" w:cstheme="minorHAnsi"/>
-        </w:rPr>
-      </w:pPr>
-      <w:r>
-        <w:rPr>
-          <w:rFonts w:ascii="Consolas" w:hAnsi="Consolas" w:cstheme="minorHAnsi"/>
-        </w:rPr>
-        <w:t xml:space="preserve">H </w:t>
-      </w:r>
-      <w:r>
-        <w:rPr>
-          <w:rFonts w:ascii="Consolas" w:hAnsi="Consolas" w:cstheme="minorHAnsi"/>
-        </w:rPr>
-        <w:sym w:font="Wingdings" w:char="F0E0"/>
-      </w:r>
-      <w:r>
-        <w:rPr>
-          <w:rFonts w:ascii="Consolas" w:hAnsi="Consolas" w:cstheme="minorHAnsi"/>
-        </w:rPr>
-        <w:t xml:space="preserve"> ID : E</w:t>
-      </w:r>
-    </w:p>
-    <w:p>
-      <w:pPr>
-        <w:rPr>
-          <w:rFonts w:ascii="Consolas" w:hAnsi="Consolas" w:cstheme="minorHAnsi"/>
-        </w:rPr>
-      </w:pPr>
-      <w:r>
-        <w:rPr>
-          <w:rFonts w:ascii="Consolas" w:hAnsi="Consolas" w:cstheme="minorHAnsi"/>
-        </w:rPr>
-        <w:t xml:space="preserve">I </w:t>
-      </w:r>
-      <w:r>
-        <w:rPr>
-          <w:rFonts w:ascii="Consolas" w:hAnsi="Consolas" w:cstheme="minorHAnsi"/>
-        </w:rPr>
-        <w:sym w:font="Wingdings" w:char="F0E0"/>
-      </w:r>
-      <w:r>
-        <w:rPr>
-          <w:rFonts w:ascii="Consolas" w:hAnsi="Consolas" w:cstheme="minorHAnsi"/>
-        </w:rPr>
-        <w:t xml:space="preserve"> J</w:t>
-      </w:r>
-      <w:r>
-        <w:rPr>
-          <w:rFonts w:ascii="Consolas" w:hAnsi="Consolas" w:cstheme="minorHAnsi"/>
-        </w:rPr>
-        <w:t xml:space="preserve"> I`</w:t>
-      </w:r>
-    </w:p>
-    <w:p>
-      <w:pPr>
-        <w:rPr>
-          <w:rFonts w:ascii="Consolas" w:hAnsi="Consolas" w:cstheme="minorHAnsi"/>
-        </w:rPr>
-      </w:pPr>
-      <w:r>
-        <w:rPr>
-          <w:rFonts w:ascii="Consolas" w:hAnsi="Consolas" w:cstheme="minorHAnsi"/>
-        </w:rPr>
-        <w:t xml:space="preserve">I` </w:t>
-      </w:r>
-      <w:r>
-        <w:rPr>
-          <w:rFonts w:ascii="Consolas" w:hAnsi="Consolas" w:cstheme="minorHAnsi"/>
-        </w:rPr>
-        <w:sym w:font="Wingdings" w:char="F0E0"/>
-      </w:r>
-      <w:r>
-        <w:rPr>
-          <w:rFonts w:ascii="Consolas" w:hAnsi="Consolas" w:cstheme="minorHAnsi"/>
-        </w:rPr>
-        <w:t xml:space="preserve"> ; J I` | </w:t>
-      </w:r>
-      <w:r>
-        <w:rPr>
-          <w:rFonts w:ascii="Consolas" w:hAnsi="Consolas" w:cstheme="minorHAnsi"/>
-        </w:rPr>
-        <w:t>ε</w:t>
-      </w:r>
-    </w:p>
-    <w:p>
-      <w:pPr>
-        <w:rPr>
-          <w:rFonts w:ascii="Consolas" w:hAnsi="Consolas" w:cstheme="minorHAnsi"/>
-        </w:rPr>
-      </w:pPr>
-      <w:r>
-        <w:rPr>
-          <w:rFonts w:ascii="Consolas" w:hAnsi="Consolas" w:cstheme="minorHAnsi"/>
-        </w:rPr>
-        <w:t xml:space="preserve">J </w:t>
-      </w:r>
-      <w:r>
-        <w:rPr>
-          <w:rFonts w:ascii="Consolas" w:hAnsi="Consolas" w:cstheme="minorHAnsi"/>
-        </w:rPr>
-        <w:sym w:font="Wingdings" w:char="F0E0"/>
-      </w:r>
-      <w:r>
-        <w:rPr>
-          <w:rFonts w:ascii="Consolas" w:hAnsi="Consolas" w:cstheme="minorHAnsi"/>
-        </w:rPr>
-        <w:t xml:space="preserve"> </w:t>
-      </w:r>
-      <w:r>
-        <w:rPr>
-          <w:rFonts w:ascii="Consolas" w:hAnsi="Consolas" w:cstheme="minorHAnsi"/>
-        </w:rPr>
-        <w:t>ID := J` | ID ( J`` | return J``` |</w:t>
-      </w:r>
-      <w:r>
-        <w:rPr>
-          <w:rFonts w:ascii="Consolas" w:hAnsi="Consolas" w:cstheme="minorHAnsi"/>
-        </w:rPr>
-        <w:t xml:space="preserve"> </w:t>
-      </w:r>
-      <w:r>
-        <w:rPr>
-          <w:rFonts w:ascii="Consolas" w:hAnsi="Consolas" w:cstheme="minorHAnsi"/>
-          <w:u w:val="single"/>
-        </w:rPr>
-        <w:t>printint</w:t>
-      </w:r>
-      <w:r>
-        <w:rPr>
-          <w:rFonts w:ascii="Consolas" w:hAnsi="Consolas" w:cstheme="minorHAnsi"/>
-        </w:rPr>
-        <w:t xml:space="preserve"> ( K ) | </w:t>
-      </w:r>
-      <w:r>
-        <w:rPr>
-          <w:rFonts w:ascii="Consolas" w:hAnsi="Consolas" w:cstheme="minorHAnsi"/>
-          <w:u w:val="single"/>
-        </w:rPr>
-        <w:t>printstring</w:t>
-      </w:r>
-      <w:r>
-        <w:rPr>
-          <w:rFonts w:ascii="Consolas" w:hAnsi="Consolas" w:cstheme="minorHAnsi"/>
-        </w:rPr>
-        <w:t xml:space="preserve"> ( K )</w:t>
-      </w:r>
-    </w:p>
-    <w:p>
-      <w:pPr>
-        <w:rPr>
-          <w:rFonts w:ascii="Consolas" w:hAnsi="Consolas" w:cstheme="minorHAnsi"/>
-        </w:rPr>
-      </w:pPr>
-      <w:r>
-        <w:rPr>
-          <w:rFonts w:ascii="Consolas" w:hAnsi="Consolas" w:cstheme="minorHAnsi"/>
-        </w:rPr>
-        <w:t xml:space="preserve">J` </w:t>
-      </w:r>
-      <w:r>
-        <w:rPr>
-          <w:rFonts w:ascii="Consolas" w:hAnsi="Consolas" w:cstheme="minorHAnsi"/>
-        </w:rPr>
-        <w:sym w:font="Wingdings" w:char="F0E0"/>
-      </w:r>
-      <w:r>
-        <w:rPr>
-          <w:rFonts w:ascii="Consolas" w:hAnsi="Consolas" w:cstheme="minorHAnsi"/>
-        </w:rPr>
-        <w:t xml:space="preserve"> K | getint( )</w:t>
-      </w:r>
-    </w:p>
-    <w:p>
-      <w:pPr>
-        <w:rPr>
-          <w:rFonts w:ascii="Consolas" w:hAnsi="Consolas" w:cstheme="minorHAnsi"/>
-        </w:rPr>
-      </w:pPr>
-      <w:r>
-        <w:rPr>
-          <w:rFonts w:ascii="Consolas" w:hAnsi="Consolas" w:cstheme="minorHAnsi"/>
-        </w:rPr>
-        <w:t xml:space="preserve">J`` </w:t>
-      </w:r>
-      <w:r>
-        <w:rPr>
-          <w:rFonts w:ascii="Consolas" w:hAnsi="Consolas" w:cstheme="minorHAnsi"/>
-        </w:rPr>
-        <w:sym w:font="Wingdings" w:char="F0E0"/>
-      </w:r>
-      <w:r>
-        <w:rPr>
-          <w:rFonts w:ascii="Consolas" w:hAnsi="Consolas" w:cstheme="minorHAnsi"/>
-        </w:rPr>
-        <w:t xml:space="preserve"> ) | N )</w:t>
-      </w:r>
-    </w:p>
-    <w:p>
-      <w:pPr>
-        <w:rPr>
-          <w:rFonts w:ascii="Consolas" w:hAnsi="Consolas" w:cstheme="minorHAnsi"/>
-        </w:rPr>
-      </w:pPr>
-      <w:r>
-        <w:rPr>
-          <w:rFonts w:ascii="Consolas" w:hAnsi="Consolas" w:cstheme="minorHAnsi"/>
-        </w:rPr>
-        <w:t xml:space="preserve">J``` </w:t>
-      </w:r>
-      <w:r>
-        <w:rPr>
-          <w:rFonts w:ascii="Consolas" w:hAnsi="Consolas" w:cstheme="minorHAnsi"/>
-        </w:rPr>
-        <w:sym w:font="Wingdings" w:char="F0E0"/>
-      </w:r>
-      <w:r>
-        <w:rPr>
-          <w:rFonts w:ascii="Consolas" w:hAnsi="Consolas" w:cstheme="minorHAnsi"/>
-        </w:rPr>
-        <w:t xml:space="preserve"> K | </w:t>
-      </w:r>
-      <w:r>
-        <w:rPr>
-          <w:rFonts w:ascii="Consolas" w:hAnsi="Consolas" w:cstheme="minorHAnsi"/>
-        </w:rPr>
-        <w:t>ε</w:t>
-      </w:r>
-    </w:p>
-    <w:p>
-      <w:pPr>
-        <w:rPr>
-          <w:rFonts w:ascii="Consolas" w:hAnsi="Consolas" w:cstheme="minorHAnsi"/>
-        </w:rPr>
-      </w:pPr>
-      <w:r>
-        <w:rPr>
-          <w:rFonts w:ascii="Consolas" w:hAnsi="Consolas" w:cstheme="minorHAnsi"/>
-        </w:rPr>
-        <w:t xml:space="preserve">K </w:t>
-      </w:r>
-      <w:r>
-        <w:rPr>
-          <w:rFonts w:ascii="Consolas" w:hAnsi="Consolas" w:cstheme="minorHAnsi"/>
-        </w:rPr>
-        <w:sym w:font="Wingdings" w:char="F0E0"/>
-      </w:r>
-      <w:r>
-        <w:rPr>
-          <w:rFonts w:ascii="Consolas" w:hAnsi="Consolas" w:cstheme="minorHAnsi"/>
-        </w:rPr>
-        <w:t xml:space="preserve"> L K`</w:t>
-      </w:r>
-    </w:p>
-    <w:p>
-      <w:pPr>
-        <w:rPr>
-          <w:rFonts w:ascii="Consolas" w:hAnsi="Consolas" w:cstheme="minorHAnsi"/>
-        </w:rPr>
-      </w:pPr>
-      <w:r>
-        <w:rPr>
-          <w:rFonts w:ascii="Consolas" w:hAnsi="Consolas" w:cstheme="minorHAnsi"/>
-        </w:rPr>
-        <w:t xml:space="preserve">K` </w:t>
-      </w:r>
-      <w:r>
-        <w:rPr>
-          <w:rFonts w:ascii="Consolas" w:hAnsi="Consolas" w:cstheme="minorHAnsi"/>
-        </w:rPr>
-        <w:sym w:font="Wingdings" w:char="F0E0"/>
-      </w:r>
-      <w:r>
-        <w:rPr>
-          <w:rFonts w:ascii="Consolas" w:hAnsi="Consolas" w:cstheme="minorHAnsi"/>
-        </w:rPr>
-        <w:t xml:space="preserve"> + L K` | - L K` | </w:t>
-      </w:r>
-      <w:r>
-        <w:rPr>
-          <w:rFonts w:ascii="Consolas" w:hAnsi="Consolas" w:cstheme="minorHAnsi"/>
-        </w:rPr>
-        <w:t>ε</w:t>
-      </w:r>
-    </w:p>
-    <w:p>
-      <w:pPr>
-        <w:rPr>
-          <w:rFonts w:ascii="Consolas" w:hAnsi="Consolas" w:cstheme="minorHAnsi"/>
-        </w:rPr>
-      </w:pPr>
-      <w:r>
-        <w:rPr>
-          <w:rFonts w:ascii="Consolas" w:hAnsi="Consolas" w:cstheme="minorHAnsi"/>
-        </w:rPr>
-        <w:t xml:space="preserve">L </w:t>
-      </w:r>
-      <w:r>
-        <w:rPr>
-          <w:rFonts w:ascii="Consolas" w:hAnsi="Consolas" w:cstheme="minorHAnsi"/>
-        </w:rPr>
-        <w:sym w:font="Wingdings" w:char="F0E0"/>
-      </w:r>
-      <w:r>
-        <w:rPr>
-          <w:rFonts w:ascii="Consolas" w:hAnsi="Consolas" w:cstheme="minorHAnsi"/>
-        </w:rPr>
-        <w:t xml:space="preserve"> M L`</w:t>
-      </w:r>
-    </w:p>
-    <w:p>
-      <w:pPr>
-        <w:rPr>
-          <w:rFonts w:ascii="Consolas" w:hAnsi="Consolas" w:cstheme="minorHAnsi"/>
-        </w:rPr>
-      </w:pPr>
-      <w:r>
-        <w:rPr>
-          <w:rFonts w:ascii="Consolas" w:hAnsi="Consolas" w:cstheme="minorHAnsi"/>
-        </w:rPr>
-        <w:t xml:space="preserve">L` </w:t>
-      </w:r>
-      <w:r>
-        <w:rPr>
-          <w:rFonts w:ascii="Consolas" w:hAnsi="Consolas" w:cstheme="minorHAnsi"/>
-        </w:rPr>
-        <w:sym w:font="Wingdings" w:char="F0E0"/>
-      </w:r>
-      <w:r>
-        <w:rPr>
-          <w:rFonts w:ascii="Consolas" w:hAnsi="Consolas" w:cstheme="minorHAnsi"/>
-        </w:rPr>
-        <w:t xml:space="preserve"> + M L` | / M L` | </w:t>
-      </w:r>
-      <w:r>
-        <w:rPr>
-          <w:rFonts w:ascii="Consolas" w:hAnsi="Consolas" w:cstheme="minorHAnsi"/>
-        </w:rPr>
-        <w:t>ε</w:t>
-      </w:r>
-    </w:p>
-    <w:p>
-      <w:pPr>
-        <w:rPr>
-          <w:rFonts w:ascii="Consolas" w:hAnsi="Consolas" w:cstheme="minorHAnsi"/>
-        </w:rPr>
-      </w:pPr>
-      <w:r>
-        <w:rPr>
-          <w:rFonts w:ascii="Consolas" w:hAnsi="Consolas" w:cstheme="minorHAnsi"/>
-        </w:rPr>
-        <w:t xml:space="preserve">M </w:t>
-      </w:r>
-      <w:r>
-        <w:rPr>
-          <w:rFonts w:ascii="Consolas" w:hAnsi="Consolas" w:cstheme="minorHAnsi"/>
-        </w:rPr>
-        <w:sym w:font="Wingdings" w:char="F0E0"/>
-      </w:r>
-      <w:r>
-        <w:rPr>
-          <w:rFonts w:ascii="Consolas" w:hAnsi="Consolas" w:cstheme="minorHAnsi"/>
-        </w:rPr>
-        <w:t xml:space="preserve"> ( K ) | NUMBER | STRING_LITERAL | ID M`</w:t>
-      </w:r>
-    </w:p>
-    <w:p>
-      <w:pPr>
-        <w:rPr>
-          <w:rFonts w:ascii="Consolas" w:hAnsi="Consolas" w:cstheme="minorHAnsi"/>
-        </w:rPr>
-      </w:pPr>
-      <w:r>
-        <w:rPr>
-          <w:rFonts w:ascii="Consolas" w:hAnsi="Consolas" w:cstheme="minorHAnsi"/>
-        </w:rPr>
-        <w:t xml:space="preserve">M` </w:t>
-      </w:r>
-      <w:r>
-        <w:rPr>
-          <w:rFonts w:ascii="Consolas" w:hAnsi="Consolas" w:cstheme="minorHAnsi"/>
-        </w:rPr>
-        <w:sym w:font="Wingdings" w:char="F0E0"/>
-      </w:r>
-      <w:r>
-        <w:rPr>
-          <w:rFonts w:ascii="Consolas" w:hAnsi="Consolas" w:cstheme="minorHAnsi"/>
-        </w:rPr>
-        <w:t xml:space="preserve"> ( ) | ( N ) | </w:t>
-      </w:r>
-      <w:r>
-        <w:rPr>
-          <w:rFonts w:ascii="Consolas" w:hAnsi="Consolas" w:cstheme="minorHAnsi"/>
-        </w:rPr>
-        <w:t>ε</w:t>
-      </w:r>
-    </w:p>
-    <w:p>
-      <w:pPr>
-        <w:rPr>
-          <w:rFonts w:ascii="Consolas" w:hAnsi="Consolas" w:cstheme="minorHAnsi"/>
-        </w:rPr>
-      </w:pPr>
-      <w:r>
-        <w:rPr>
-          <w:rFonts w:ascii="Consolas" w:hAnsi="Consolas" w:cstheme="minorHAnsi"/>
-        </w:rPr>
-        <w:t xml:space="preserve">N </w:t>
-      </w:r>
-      <w:r>
-        <w:rPr>
-          <w:rFonts w:ascii="Consolas" w:hAnsi="Consolas" w:cstheme="minorHAnsi"/>
-        </w:rPr>
-        <w:sym w:font="Wingdings" w:char="F0E0"/>
-      </w:r>
-      <w:r>
-        <w:rPr>
-          <w:rFonts w:ascii="Consolas" w:hAnsi="Consolas" w:cstheme="minorHAnsi"/>
-        </w:rPr>
-        <w:t xml:space="preserve"> K N`</w:t>
-      </w:r>
-    </w:p>
-    <w:p>
-      <w:pPr>
-        <w:rPr>
-          <w:rFonts w:ascii="Consolas" w:hAnsi="Consolas" w:cstheme="minorHAnsi"/>
-        </w:rPr>
-      </w:pPr>
-      <w:r>
-        <w:rPr>
-          <w:rFonts w:ascii="Consolas" w:hAnsi="Consolas" w:cstheme="minorHAnsi"/>
-        </w:rPr>
-        <w:t xml:space="preserve">N` </w:t>
-      </w:r>
-      <w:r>
-        <w:rPr>
-          <w:rFonts w:ascii="Consolas" w:hAnsi="Consolas" w:cstheme="minorHAnsi"/>
-        </w:rPr>
-        <w:sym w:font="Wingdings" w:char="F0E0"/>
-      </w:r>
-      <w:r>
-        <w:rPr>
-          <w:rFonts w:ascii="Consolas" w:hAnsi="Consolas" w:cstheme="minorHAnsi"/>
-        </w:rPr>
-        <w:t xml:space="preserve"> , K N` | </w:t>
-      </w:r>
-      <w:r>
-        <w:rPr>
-          <w:rFonts w:ascii="Consolas" w:hAnsi="Consolas" w:cstheme="minorHAnsi"/>
-        </w:rPr>
-        <w:t>ε</w:t>
-      </w:r>
-    </w:p>
-    <w:p>
-      <w:pPr>
-        <w:rPr>
-          <w:rFonts w:ascii="Consolas" w:hAnsi="Consolas" w:cstheme="minorHAnsi"/>
-        </w:rPr>
-      </w:pPr>
-      <w:r>
-        <w:rPr>
-          <w:rFonts w:ascii="Consolas" w:hAnsi="Consolas" w:cstheme="minorHAnsi"/>
-        </w:rPr>
-        <w:br w:type="page"/>
-      </w:r>
     </w:p>
     <w:sectPr>
       <w:pgSz w:w="12240" w:h="15840"/>

</xml_diff>